<commit_message>
sakura daycare location added
</commit_message>
<xml_diff>
--- a/data/Daycare.docx
+++ b/data/Daycare.docx
@@ -678,35 +678,31 @@
     <w:p>
       <w:pPr>
         <w:rPr>
-          <w:rFonts w:hint="eastAsia"/>
-          <w:lang w:eastAsia="ja-JP"/>
-        </w:rPr>
-      </w:pPr>
-    </w:p>
-    <w:p>
-      <w:pPr>
-        <w:rPr>
-          <w:rFonts w:hint="eastAsia"/>
-          <w:lang w:eastAsia="ja-JP"/>
-        </w:rPr>
-      </w:pPr>
-    </w:p>
-    <w:p>
-      <w:pPr>
-        <w:rPr>
-          <w:rFonts w:hint="eastAsia"/>
-          <w:lang w:eastAsia="ja-JP"/>
-        </w:rPr>
-      </w:pPr>
-    </w:p>
-    <w:p>
-      <w:pPr>
-        <w:rPr>
-          <w:rFonts w:asciiTheme="majorHAnsi" w:hAnsiTheme="majorHAnsi"/>
-          <w:lang w:eastAsia="ja-JP"/>
-        </w:rPr>
-      </w:pPr>
-      <w:bookmarkStart w:id="0" w:name="_GoBack"/>
+          <w:lang w:eastAsia="ja-JP"/>
+        </w:rPr>
+      </w:pPr>
+    </w:p>
+    <w:p>
+      <w:pPr>
+        <w:rPr>
+          <w:lang w:eastAsia="ja-JP"/>
+        </w:rPr>
+      </w:pPr>
+    </w:p>
+    <w:p>
+      <w:pPr>
+        <w:rPr>
+          <w:lang w:eastAsia="ja-JP"/>
+        </w:rPr>
+      </w:pPr>
+    </w:p>
+    <w:p>
+      <w:pPr>
+        <w:rPr>
+          <w:rFonts w:asciiTheme="majorHAnsi" w:hAnsiTheme="majorHAnsi"/>
+          <w:lang w:eastAsia="ja-JP"/>
+        </w:rPr>
+      </w:pPr>
       <w:proofErr w:type="spellStart"/>
       <w:r>
         <w:rPr>
@@ -725,7 +721,6 @@
         <w:t>,</w:t>
       </w:r>
     </w:p>
-    <w:bookmarkEnd w:id="0"/>
     <w:p>
       <w:pPr>
         <w:rPr>
@@ -850,7 +845,6 @@
         </w:rPr>
         <w:t>やプレスクールについて調べ始めたところ</w:t>
       </w:r>
-      <w:proofErr w:type="spellStart"/>
       <w:r>
         <w:rPr>
           <w:rFonts w:asciiTheme="majorHAnsi" w:eastAsia="Times New Roman" w:hAnsiTheme="majorHAnsi" w:cs="Arial"/>
@@ -859,9 +853,8 @@
           <w:shd w:val="clear" w:color="auto" w:fill="ABCA37"/>
           <w:lang w:val="en-CA"/>
         </w:rPr>
-        <w:t>Tsukushi</w:t>
-      </w:r>
-      <w:proofErr w:type="spellEnd"/>
+        <w:t>Yamashita Family Child Care</w:t>
+      </w:r>
       <w:r>
         <w:rPr>
           <w:rFonts w:asciiTheme="majorHAnsi" w:eastAsia="Times New Roman" w:hAnsiTheme="majorHAnsi" w:cs="Arial"/>
@@ -870,7 +863,7 @@
           <w:shd w:val="clear" w:color="auto" w:fill="ABCA37"/>
           <w:lang w:val="en-CA"/>
         </w:rPr>
-        <w:t xml:space="preserve"> daycare</w:t>
+        <w:t xml:space="preserve"> </w:t>
       </w:r>
       <w:r>
         <w:rPr>
@@ -893,7 +886,6 @@
         </w:rPr>
         <w:t>に子供を入れたいと思っています。</w:t>
       </w:r>
-      <w:proofErr w:type="spellStart"/>
       <w:r>
         <w:rPr>
           <w:rFonts w:asciiTheme="majorHAnsi" w:eastAsia="Times New Roman" w:hAnsiTheme="majorHAnsi" w:cs="Arial"/>
@@ -902,9 +894,399 @@
           <w:shd w:val="clear" w:color="auto" w:fill="ABCA37"/>
           <w:lang w:val="en-CA"/>
         </w:rPr>
-        <w:t>Tsukushi</w:t>
-      </w:r>
-      <w:proofErr w:type="spellEnd"/>
+        <w:t>Yamashita Family Child Care</w:t>
+      </w:r>
+      <w:r>
+        <w:rPr>
+          <w:rFonts w:asciiTheme="majorHAnsi" w:hAnsiTheme="majorHAnsi"/>
+          <w:lang w:eastAsia="ja-JP"/>
+        </w:rPr>
+        <w:t>が預かる子供は２歳</w:t>
+      </w:r>
+      <w:r>
+        <w:rPr>
+          <w:rFonts w:asciiTheme="majorHAnsi" w:hAnsiTheme="majorHAnsi"/>
+          <w:lang w:eastAsia="ja-JP"/>
+        </w:rPr>
+        <w:t>以上なのでまだ三年先のことになりますが、シリコンバレーでは入園２年待ちのプレスクール</w:t>
+      </w:r>
+      <w:r>
+        <w:rPr>
+          <w:rFonts w:asciiTheme="majorHAnsi" w:hAnsiTheme="majorHAnsi"/>
+          <w:lang w:eastAsia="ja-JP"/>
+        </w:rPr>
+        <w:t>/daycare</w:t>
+      </w:r>
+      <w:r>
+        <w:rPr>
+          <w:rFonts w:asciiTheme="majorHAnsi" w:hAnsiTheme="majorHAnsi"/>
+          <w:lang w:eastAsia="ja-JP"/>
+        </w:rPr>
+        <w:t>もあると存じています。説明会などに今から参加することはできるでしょうか？</w:t>
+      </w:r>
+      <w:r>
+        <w:rPr>
+          <w:rFonts w:asciiTheme="majorHAnsi" w:hAnsiTheme="majorHAnsi"/>
+          <w:lang w:eastAsia="ja-JP"/>
+        </w:rPr>
+        <w:t>具体的伺いたいことは</w:t>
+      </w:r>
+      <w:r>
+        <w:rPr>
+          <w:rFonts w:asciiTheme="majorHAnsi" w:hAnsiTheme="majorHAnsi"/>
+          <w:lang w:eastAsia="ja-JP"/>
+        </w:rPr>
+        <w:t>、</w:t>
+      </w:r>
+    </w:p>
+    <w:p>
+      <w:pPr>
+        <w:rPr>
+          <w:rFonts w:asciiTheme="majorHAnsi" w:hAnsiTheme="majorHAnsi"/>
+          <w:lang w:eastAsia="ja-JP"/>
+        </w:rPr>
+      </w:pPr>
+    </w:p>
+    <w:p>
+      <w:pPr>
+        <w:pStyle w:val="ListParagraph"/>
+        <w:numPr>
+          <w:ilvl w:val="0"/>
+          <w:numId w:val="6"/>
+        </w:numPr>
+        <w:rPr>
+          <w:rFonts w:asciiTheme="majorHAnsi" w:hAnsiTheme="majorHAnsi"/>
+          <w:lang w:eastAsia="ja-JP"/>
+        </w:rPr>
+      </w:pPr>
+      <w:r>
+        <w:rPr>
+          <w:rFonts w:asciiTheme="majorHAnsi" w:hAnsiTheme="majorHAnsi"/>
+          <w:lang w:eastAsia="ja-JP"/>
+        </w:rPr>
+        <w:t>waiting list</w:t>
+      </w:r>
+      <w:r>
+        <w:rPr>
+          <w:rFonts w:asciiTheme="majorHAnsi" w:hAnsiTheme="majorHAnsi"/>
+          <w:lang w:eastAsia="ja-JP"/>
+        </w:rPr>
+        <w:t>の長さ</w:t>
+      </w:r>
+      <w:bookmarkStart w:id="0" w:name="_GoBack"/>
+      <w:bookmarkEnd w:id="0"/>
+    </w:p>
+    <w:p>
+      <w:pPr>
+        <w:pStyle w:val="ListParagraph"/>
+        <w:numPr>
+          <w:ilvl w:val="0"/>
+          <w:numId w:val="6"/>
+        </w:numPr>
+        <w:rPr>
+          <w:rFonts w:asciiTheme="majorHAnsi" w:hAnsiTheme="majorHAnsi"/>
+          <w:lang w:eastAsia="ja-JP"/>
+        </w:rPr>
+      </w:pPr>
+      <w:r>
+        <w:rPr>
+          <w:rFonts w:asciiTheme="majorHAnsi" w:hAnsiTheme="majorHAnsi"/>
+          <w:lang w:eastAsia="ja-JP"/>
+        </w:rPr>
+        <w:t>学費</w:t>
+      </w:r>
+    </w:p>
+    <w:p>
+      <w:pPr>
+        <w:pStyle w:val="ListParagraph"/>
+        <w:numPr>
+          <w:ilvl w:val="0"/>
+          <w:numId w:val="6"/>
+        </w:numPr>
+        <w:rPr>
+          <w:rFonts w:asciiTheme="majorHAnsi" w:hAnsiTheme="majorHAnsi"/>
+          <w:lang w:eastAsia="ja-JP"/>
+        </w:rPr>
+      </w:pPr>
+      <w:r>
+        <w:rPr>
+          <w:rFonts w:asciiTheme="majorHAnsi" w:hAnsiTheme="majorHAnsi"/>
+          <w:lang w:eastAsia="ja-JP"/>
+        </w:rPr>
+        <w:t>預かってくれる時間帯</w:t>
+      </w:r>
+    </w:p>
+    <w:p>
+      <w:pPr>
+        <w:pStyle w:val="ListParagraph"/>
+        <w:numPr>
+          <w:ilvl w:val="0"/>
+          <w:numId w:val="6"/>
+        </w:numPr>
+        <w:rPr>
+          <w:rFonts w:asciiTheme="majorHAnsi" w:hAnsiTheme="majorHAnsi"/>
+          <w:lang w:eastAsia="ja-JP"/>
+        </w:rPr>
+      </w:pPr>
+      <w:r>
+        <w:rPr>
+          <w:rFonts w:asciiTheme="majorHAnsi" w:hAnsiTheme="majorHAnsi"/>
+          <w:lang w:eastAsia="ja-JP"/>
+        </w:rPr>
+        <w:t>日本語教育の内容</w:t>
+      </w:r>
+    </w:p>
+    <w:p>
+      <w:pPr>
+        <w:pStyle w:val="ListParagraph"/>
+        <w:numPr>
+          <w:ilvl w:val="0"/>
+          <w:numId w:val="6"/>
+        </w:numPr>
+        <w:rPr>
+          <w:rFonts w:asciiTheme="majorHAnsi" w:hAnsiTheme="majorHAnsi"/>
+          <w:lang w:eastAsia="ja-JP"/>
+        </w:rPr>
+      </w:pPr>
+      <w:r>
+        <w:rPr>
+          <w:rFonts w:asciiTheme="majorHAnsi" w:hAnsiTheme="majorHAnsi"/>
+          <w:lang w:eastAsia="ja-JP"/>
+        </w:rPr>
+        <w:t>プレスクールでのランチの有無</w:t>
+      </w:r>
+    </w:p>
+    <w:p>
+      <w:pPr>
+        <w:pStyle w:val="ListParagraph"/>
+        <w:numPr>
+          <w:ilvl w:val="0"/>
+          <w:numId w:val="6"/>
+        </w:numPr>
+        <w:rPr>
+          <w:rFonts w:asciiTheme="majorHAnsi" w:hAnsiTheme="majorHAnsi"/>
+          <w:lang w:eastAsia="ja-JP"/>
+        </w:rPr>
+      </w:pPr>
+      <w:r>
+        <w:rPr>
+          <w:rFonts w:asciiTheme="majorHAnsi" w:hAnsiTheme="majorHAnsi"/>
+          <w:lang w:eastAsia="ja-JP"/>
+        </w:rPr>
+        <w:t xml:space="preserve">holiday </w:t>
+      </w:r>
+      <w:r>
+        <w:rPr>
+          <w:rFonts w:asciiTheme="majorHAnsi" w:hAnsiTheme="majorHAnsi"/>
+          <w:lang w:eastAsia="ja-JP"/>
+        </w:rPr>
+        <w:t>スケジュール</w:t>
+      </w:r>
+    </w:p>
+    <w:p>
+      <w:pPr>
+        <w:rPr>
+          <w:rFonts w:asciiTheme="majorHAnsi" w:hAnsiTheme="majorHAnsi"/>
+          <w:lang w:eastAsia="ja-JP"/>
+        </w:rPr>
+      </w:pPr>
+    </w:p>
+    <w:p>
+      <w:pPr>
+        <w:rPr>
+          <w:rFonts w:asciiTheme="majorHAnsi" w:hAnsiTheme="majorHAnsi"/>
+          <w:lang w:eastAsia="ja-JP"/>
+        </w:rPr>
+      </w:pPr>
+      <w:r>
+        <w:rPr>
+          <w:rFonts w:asciiTheme="majorHAnsi" w:hAnsiTheme="majorHAnsi"/>
+          <w:lang w:eastAsia="ja-JP"/>
+        </w:rPr>
+        <w:t>などです。</w:t>
+      </w:r>
+    </w:p>
+    <w:p>
+      <w:pPr>
+        <w:rPr>
+          <w:rFonts w:asciiTheme="majorHAnsi" w:hAnsiTheme="majorHAnsi"/>
+          <w:lang w:eastAsia="ja-JP"/>
+        </w:rPr>
+      </w:pPr>
+    </w:p>
+    <w:p>
+      <w:pPr>
+        <w:rPr>
+          <w:rFonts w:asciiTheme="majorHAnsi" w:hAnsiTheme="majorHAnsi"/>
+          <w:lang w:eastAsia="ja-JP"/>
+        </w:rPr>
+      </w:pPr>
+    </w:p>
+    <w:p>
+      <w:pPr>
+        <w:rPr>
+          <w:rFonts w:asciiTheme="majorHAnsi" w:hAnsiTheme="majorHAnsi"/>
+          <w:lang w:eastAsia="ja-JP"/>
+        </w:rPr>
+      </w:pPr>
+      <w:r>
+        <w:rPr>
+          <w:rFonts w:asciiTheme="majorHAnsi" w:hAnsiTheme="majorHAnsi"/>
+          <w:lang w:eastAsia="ja-JP"/>
+        </w:rPr>
+        <w:t>よろしければ、</w:t>
+      </w:r>
+      <w:r>
+        <w:rPr>
+          <w:rFonts w:asciiTheme="majorHAnsi" w:hAnsiTheme="majorHAnsi"/>
+          <w:lang w:eastAsia="ja-JP"/>
+        </w:rPr>
+        <w:t>次の説明会がいつかを教えていただけませんか？</w:t>
+      </w:r>
+      <w:r>
+        <w:rPr>
+          <w:rFonts w:asciiTheme="majorHAnsi" w:hAnsiTheme="majorHAnsi" w:hint="eastAsia"/>
+          <w:lang w:eastAsia="ja-JP"/>
+        </w:rPr>
+        <w:t>説明会が開催されていない場合、個人的にお伺いしてツアーしていただけることはできますでしょうか？</w:t>
+      </w:r>
+    </w:p>
+    <w:p>
+      <w:pPr>
+        <w:rPr>
+          <w:rFonts w:asciiTheme="majorHAnsi" w:hAnsiTheme="majorHAnsi"/>
+          <w:lang w:eastAsia="ja-JP"/>
+        </w:rPr>
+      </w:pPr>
+    </w:p>
+    <w:p>
+      <w:pPr>
+        <w:rPr>
+          <w:rFonts w:asciiTheme="majorHAnsi" w:hAnsiTheme="majorHAnsi"/>
+          <w:lang w:eastAsia="ja-JP"/>
+        </w:rPr>
+      </w:pPr>
+    </w:p>
+    <w:p>
+      <w:pPr>
+        <w:rPr>
+          <w:rFonts w:asciiTheme="majorHAnsi" w:hAnsiTheme="majorHAnsi"/>
+          <w:lang w:eastAsia="ja-JP"/>
+        </w:rPr>
+      </w:pPr>
+    </w:p>
+    <w:p>
+      <w:pPr>
+        <w:rPr>
+          <w:rFonts w:asciiTheme="majorHAnsi" w:hAnsiTheme="majorHAnsi"/>
+          <w:lang w:eastAsia="ja-JP"/>
+        </w:rPr>
+      </w:pPr>
+    </w:p>
+    <w:p>
+      <w:pPr>
+        <w:rPr>
+          <w:rFonts w:asciiTheme="majorHAnsi" w:hAnsiTheme="majorHAnsi"/>
+          <w:lang w:eastAsia="ja-JP"/>
+        </w:rPr>
+      </w:pPr>
+      <w:r>
+        <w:rPr>
+          <w:rFonts w:asciiTheme="majorHAnsi" w:hAnsiTheme="majorHAnsi"/>
+          <w:lang w:eastAsia="ja-JP"/>
+        </w:rPr>
+        <w:t>Sakura daycare</w:t>
+      </w:r>
+    </w:p>
+    <w:p>
+      <w:pPr>
+        <w:rPr>
+          <w:rFonts w:asciiTheme="majorHAnsi" w:hAnsiTheme="majorHAnsi"/>
+          <w:lang w:eastAsia="ja-JP"/>
+        </w:rPr>
+      </w:pPr>
+    </w:p>
+    <w:p>
+      <w:pPr>
+        <w:rPr>
+          <w:rFonts w:asciiTheme="majorHAnsi" w:hAnsiTheme="majorHAnsi"/>
+          <w:lang w:eastAsia="ja-JP"/>
+        </w:rPr>
+      </w:pPr>
+      <w:r>
+        <w:rPr>
+          <w:rFonts w:asciiTheme="majorHAnsi" w:hAnsiTheme="majorHAnsi"/>
+          <w:lang w:eastAsia="ja-JP"/>
+        </w:rPr>
+        <w:t>初めまして。サンノゼ在住の近藤由実と申します。</w:t>
+      </w:r>
+    </w:p>
+    <w:p>
+      <w:pPr>
+        <w:rPr>
+          <w:rFonts w:asciiTheme="majorHAnsi" w:hAnsiTheme="majorHAnsi"/>
+          <w:lang w:eastAsia="ja-JP"/>
+        </w:rPr>
+      </w:pPr>
+    </w:p>
+    <w:p>
+      <w:pPr>
+        <w:rPr>
+          <w:rFonts w:asciiTheme="majorHAnsi" w:hAnsiTheme="majorHAnsi"/>
+          <w:lang w:eastAsia="ja-JP"/>
+        </w:rPr>
+      </w:pPr>
+      <w:r>
+        <w:rPr>
+          <w:rFonts w:asciiTheme="majorHAnsi" w:hAnsiTheme="majorHAnsi"/>
+          <w:lang w:eastAsia="ja-JP"/>
+        </w:rPr>
+        <w:t>現在サニーベールで働いています。</w:t>
+      </w:r>
+    </w:p>
+    <w:p>
+      <w:pPr>
+        <w:rPr>
+          <w:rFonts w:asciiTheme="majorHAnsi" w:hAnsiTheme="majorHAnsi"/>
+          <w:lang w:eastAsia="ja-JP"/>
+        </w:rPr>
+      </w:pPr>
+    </w:p>
+    <w:p>
+      <w:pPr>
+        <w:rPr>
+          <w:rFonts w:asciiTheme="majorHAnsi" w:hAnsiTheme="majorHAnsi" w:hint="eastAsia"/>
+          <w:lang w:eastAsia="ja-JP"/>
+        </w:rPr>
+      </w:pPr>
+      <w:r>
+        <w:rPr>
+          <w:rFonts w:asciiTheme="majorHAnsi" w:hAnsiTheme="majorHAnsi"/>
+          <w:lang w:eastAsia="ja-JP"/>
+        </w:rPr>
+        <w:t>今現在妊娠７ヶ月で、子供の</w:t>
+      </w:r>
+      <w:r>
+        <w:rPr>
+          <w:rFonts w:asciiTheme="majorHAnsi" w:hAnsiTheme="majorHAnsi"/>
+          <w:lang w:eastAsia="ja-JP"/>
+        </w:rPr>
+        <w:t xml:space="preserve">Day care </w:t>
+      </w:r>
+      <w:r>
+        <w:rPr>
+          <w:rFonts w:asciiTheme="majorHAnsi" w:hAnsiTheme="majorHAnsi"/>
+          <w:lang w:eastAsia="ja-JP"/>
+        </w:rPr>
+        <w:t>やプレスクールについて調べ始めた</w:t>
+      </w:r>
+      <w:r>
+        <w:rPr>
+          <w:rFonts w:asciiTheme="majorHAnsi" w:hAnsiTheme="majorHAnsi"/>
+          <w:lang w:eastAsia="ja-JP"/>
+        </w:rPr>
+        <w:t xml:space="preserve"> Sakura</w:t>
+      </w:r>
       <w:r>
         <w:rPr>
           <w:rFonts w:asciiTheme="majorHAnsi" w:eastAsia="Times New Roman" w:hAnsiTheme="majorHAnsi" w:cs="Arial"/>
@@ -915,50 +1297,132 @@
         </w:rPr>
         <w:t xml:space="preserve"> daycare</w:t>
       </w:r>
-    </w:p>
-    <w:p>
-      <w:pPr>
-        <w:rPr>
-          <w:rFonts w:asciiTheme="majorHAnsi" w:eastAsia="Times New Roman" w:hAnsiTheme="majorHAnsi" w:cs="Times New Roman"/>
-          <w:sz w:val="20"/>
-          <w:szCs w:val="20"/>
-          <w:lang w:val="en-CA"/>
-        </w:rPr>
-      </w:pPr>
-      <w:r>
-        <w:rPr>
-          <w:rFonts w:asciiTheme="majorHAnsi" w:hAnsiTheme="majorHAnsi"/>
-          <w:lang w:eastAsia="ja-JP"/>
-        </w:rPr>
-        <w:t>が預かる子供は２歳６ヶ月以上なのでまだ三年先のことになりますが、シリコンバレーでは入園２年待ちのプレスクール</w:t>
-      </w:r>
-      <w:r>
-        <w:rPr>
-          <w:rFonts w:asciiTheme="majorHAnsi" w:hAnsiTheme="majorHAnsi"/>
-          <w:lang w:eastAsia="ja-JP"/>
-        </w:rPr>
-        <w:t>/daycare</w:t>
-      </w:r>
-      <w:r>
-        <w:rPr>
-          <w:rFonts w:asciiTheme="majorHAnsi" w:hAnsiTheme="majorHAnsi"/>
-          <w:lang w:eastAsia="ja-JP"/>
-        </w:rPr>
-        <w:t>もあると存じています。説明会などに今から参加することはできるでしょうか？</w:t>
-      </w:r>
-      <w:r>
-        <w:rPr>
-          <w:rFonts w:asciiTheme="majorHAnsi" w:hAnsiTheme="majorHAnsi"/>
-          <w:lang w:eastAsia="ja-JP"/>
-        </w:rPr>
-        <w:t>具体的伺いたいことは</w:t>
-      </w:r>
-      <w:r>
-        <w:rPr>
-          <w:rFonts w:asciiTheme="majorHAnsi" w:hAnsiTheme="majorHAnsi"/>
-          <w:lang w:eastAsia="ja-JP"/>
-        </w:rPr>
-        <w:t>、</w:t>
+      <w:r>
+        <w:rPr>
+          <w:rFonts w:asciiTheme="majorHAnsi" w:hAnsiTheme="majorHAnsi"/>
+          <w:lang w:eastAsia="ja-JP"/>
+        </w:rPr>
+        <w:t>を見つけました。私自身日本で育った為、日本人としての自我が育ってくれる</w:t>
+      </w:r>
+      <w:r>
+        <w:rPr>
+          <w:rFonts w:asciiTheme="majorHAnsi" w:hAnsiTheme="majorHAnsi"/>
+          <w:lang w:eastAsia="ja-JP"/>
+        </w:rPr>
+        <w:t>daycare</w:t>
+      </w:r>
+      <w:r>
+        <w:rPr>
+          <w:rFonts w:asciiTheme="majorHAnsi" w:hAnsiTheme="majorHAnsi"/>
+          <w:lang w:eastAsia="ja-JP"/>
+        </w:rPr>
+        <w:t>に子供を入れたいと思っています。</w:t>
+      </w:r>
+      <w:r>
+        <w:rPr>
+          <w:rFonts w:asciiTheme="majorHAnsi" w:hAnsiTheme="majorHAnsi"/>
+          <w:lang w:eastAsia="ja-JP"/>
+        </w:rPr>
+        <w:t xml:space="preserve">Sakura daycare (Campbell) </w:t>
+      </w:r>
+      <w:r>
+        <w:rPr>
+          <w:rFonts w:asciiTheme="majorHAnsi" w:hAnsiTheme="majorHAnsi" w:hint="eastAsia"/>
+          <w:lang w:eastAsia="ja-JP"/>
+        </w:rPr>
+        <w:t>は、</w:t>
+      </w:r>
+      <w:r>
+        <w:rPr>
+          <w:rFonts w:asciiTheme="majorHAnsi" w:hAnsiTheme="majorHAnsi" w:hint="eastAsia"/>
+          <w:lang w:eastAsia="ja-JP"/>
+        </w:rPr>
+        <w:t>Facebook</w:t>
+      </w:r>
+      <w:r>
+        <w:rPr>
+          <w:rFonts w:asciiTheme="majorHAnsi" w:hAnsiTheme="majorHAnsi" w:hint="eastAsia"/>
+          <w:lang w:eastAsia="ja-JP"/>
+        </w:rPr>
+        <w:t>や、ブログから見つけました。</w:t>
+      </w:r>
+      <w:r>
+        <w:rPr>
+          <w:rFonts w:asciiTheme="majorHAnsi" w:hAnsiTheme="majorHAnsi" w:hint="eastAsia"/>
+          <w:lang w:eastAsia="ja-JP"/>
+        </w:rPr>
+        <w:t>Sakura</w:t>
+      </w:r>
+      <w:r>
+        <w:rPr>
+          <w:rFonts w:asciiTheme="majorHAnsi" w:hAnsiTheme="majorHAnsi"/>
+          <w:lang w:eastAsia="ja-JP"/>
+        </w:rPr>
+        <w:t xml:space="preserve"> daycare (Campbell) </w:t>
+      </w:r>
+      <w:r>
+        <w:rPr>
+          <w:rFonts w:asciiTheme="majorHAnsi" w:hAnsiTheme="majorHAnsi" w:hint="eastAsia"/>
+          <w:lang w:eastAsia="ja-JP"/>
+        </w:rPr>
+        <w:t>は、オークランドにもあるようですが、</w:t>
+      </w:r>
+      <w:r>
+        <w:rPr>
+          <w:rFonts w:asciiTheme="majorHAnsi" w:hAnsiTheme="majorHAnsi" w:hint="eastAsia"/>
+          <w:lang w:eastAsia="ja-JP"/>
+        </w:rPr>
+        <w:t>Campbell</w:t>
+      </w:r>
+      <w:r>
+        <w:rPr>
+          <w:rFonts w:asciiTheme="majorHAnsi" w:hAnsiTheme="majorHAnsi" w:hint="eastAsia"/>
+          <w:lang w:eastAsia="ja-JP"/>
+        </w:rPr>
+        <w:t>の方に興味があります。よろしかったら住所を教えていただけますか？</w:t>
+      </w:r>
+    </w:p>
+    <w:p>
+      <w:pPr>
+        <w:rPr>
+          <w:rFonts w:asciiTheme="majorHAnsi" w:hAnsiTheme="majorHAnsi"/>
+          <w:lang w:eastAsia="ja-JP"/>
+        </w:rPr>
+      </w:pPr>
+      <w:r>
+        <w:rPr>
+          <w:rFonts w:asciiTheme="majorHAnsi" w:hAnsiTheme="majorHAnsi" w:hint="eastAsia"/>
+          <w:lang w:eastAsia="ja-JP"/>
+        </w:rPr>
+        <w:t>また</w:t>
+      </w:r>
+      <w:r>
+        <w:rPr>
+          <w:rFonts w:asciiTheme="majorHAnsi" w:hAnsiTheme="majorHAnsi"/>
+          <w:lang w:eastAsia="ja-JP"/>
+        </w:rPr>
+        <w:t>説明会</w:t>
+      </w:r>
+      <w:r>
+        <w:rPr>
+          <w:rFonts w:asciiTheme="majorHAnsi" w:hAnsiTheme="majorHAnsi" w:hint="eastAsia"/>
+          <w:lang w:eastAsia="ja-JP"/>
+        </w:rPr>
+        <w:t>やドロップインツアー</w:t>
+      </w:r>
+      <w:r>
+        <w:rPr>
+          <w:rFonts w:asciiTheme="majorHAnsi" w:hAnsiTheme="majorHAnsi"/>
+          <w:lang w:eastAsia="ja-JP"/>
+        </w:rPr>
+        <w:t>などに</w:t>
+      </w:r>
+      <w:r>
+        <w:rPr>
+          <w:rFonts w:asciiTheme="majorHAnsi" w:hAnsiTheme="majorHAnsi"/>
+          <w:lang w:eastAsia="ja-JP"/>
+        </w:rPr>
+        <w:t>参加することはできるでしょうか？具体的伺いたいことは、</w:t>
       </w:r>
     </w:p>
     <w:p>
@@ -1053,7 +1517,21 @@
           <w:rFonts w:asciiTheme="majorHAnsi" w:hAnsiTheme="majorHAnsi"/>
           <w:lang w:eastAsia="ja-JP"/>
         </w:rPr>
-        <w:t>日本語教育の内容</w:t>
+        <w:t>日本語</w:t>
+      </w:r>
+      <w:r>
+        <w:rPr>
+          <w:rFonts w:asciiTheme="majorHAnsi" w:hAnsiTheme="majorHAnsi" w:hint="eastAsia"/>
+          <w:lang w:eastAsia="ja-JP"/>
+        </w:rPr>
+        <w:t>ケア</w:t>
+      </w:r>
+      <w:r>
+        <w:rPr>
+          <w:rFonts w:asciiTheme="majorHAnsi" w:hAnsiTheme="majorHAnsi"/>
+          <w:lang w:eastAsia="ja-JP"/>
+        </w:rPr>
+        <w:t>の内容</w:t>
       </w:r>
     </w:p>
     <w:p>
@@ -1073,7 +1551,7 @@
           <w:rFonts w:asciiTheme="majorHAnsi" w:hAnsiTheme="majorHAnsi"/>
           <w:lang w:eastAsia="ja-JP"/>
         </w:rPr>
-        <w:t>プレスクールでのランチの有無</w:t>
+        <w:t>ランチの有無</w:t>
       </w:r>
     </w:p>
     <w:p>
@@ -1145,31 +1623,32 @@
     <w:p>
       <w:pPr>
         <w:rPr>
+          <w:rFonts w:asciiTheme="majorHAnsi" w:hAnsiTheme="majorHAnsi"/>
+          <w:lang w:eastAsia="ja-JP"/>
+        </w:rPr>
+      </w:pPr>
+      <w:r>
+        <w:rPr>
+          <w:rFonts w:asciiTheme="majorHAnsi" w:hAnsiTheme="majorHAnsi"/>
+          <w:lang w:eastAsia="ja-JP"/>
+        </w:rPr>
+        <w:t>よろしければ、次の説明会がいつかを教えていただけませんか？</w:t>
+      </w:r>
+      <w:r>
+        <w:rPr>
           <w:rFonts w:asciiTheme="majorHAnsi" w:hAnsiTheme="majorHAnsi" w:hint="eastAsia"/>
           <w:lang w:eastAsia="ja-JP"/>
         </w:rPr>
-      </w:pPr>
-      <w:r>
-        <w:rPr>
-          <w:rFonts w:asciiTheme="majorHAnsi" w:hAnsiTheme="majorHAnsi"/>
-          <w:lang w:eastAsia="ja-JP"/>
-        </w:rPr>
-        <w:t>よろしければ、</w:t>
-      </w:r>
-      <w:r>
-        <w:rPr>
-          <w:rFonts w:asciiTheme="majorHAnsi" w:hAnsiTheme="majorHAnsi"/>
-          <w:lang w:eastAsia="ja-JP"/>
-        </w:rPr>
-        <w:t>次の説明会がいつかを教えていただけませんか？</w:t>
-      </w:r>
-      <w:r>
-        <w:rPr>
-          <w:rFonts w:asciiTheme="majorHAnsi" w:hAnsiTheme="majorHAnsi" w:hint="eastAsia"/>
-          <w:lang w:eastAsia="ja-JP"/>
-        </w:rPr>
         <w:t>説明会が開催されていない場合、個人的にお伺いしてツアーしていただけることはできますでしょうか？</w:t>
       </w:r>
+    </w:p>
+    <w:p>
+      <w:pPr>
+        <w:rPr>
+          <w:rFonts w:asciiTheme="majorHAnsi" w:hAnsiTheme="majorHAnsi"/>
+          <w:lang w:eastAsia="ja-JP"/>
+        </w:rPr>
+      </w:pPr>
     </w:p>
     <w:p>
       <w:pPr>

</xml_diff>